<commit_message>
added login information to the README
</commit_message>
<xml_diff>
--- a/Readme.docx
+++ b/Readme.docx
@@ -240,7 +240,7 @@
       <w:pPr>
         <w:numPr>
           <w:ilvl w:val="0"/>
-          <w:numId w:val="2"/>
+          <w:numId w:val="3"/>
         </w:numPr>
         <w:ind w:left="720" w:hanging="360"/>
       </w:pPr>
@@ -255,7 +255,7 @@
       <w:pPr>
         <w:numPr>
           <w:ilvl w:val="1"/>
-          <w:numId w:val="2"/>
+          <w:numId w:val="3"/>
         </w:numPr>
         <w:ind w:left="1440" w:hanging="360"/>
       </w:pPr>
@@ -270,7 +270,7 @@
       <w:pPr>
         <w:numPr>
           <w:ilvl w:val="1"/>
-          <w:numId w:val="2"/>
+          <w:numId w:val="3"/>
         </w:numPr>
         <w:ind w:left="1440" w:hanging="360"/>
       </w:pPr>
@@ -319,7 +319,7 @@
       <w:pPr>
         <w:numPr>
           <w:ilvl w:val="0"/>
-          <w:numId w:val="2"/>
+          <w:numId w:val="3"/>
         </w:numPr>
         <w:ind w:left="720" w:hanging="360"/>
       </w:pPr>
@@ -339,7 +339,7 @@
       <w:pPr>
         <w:numPr>
           <w:ilvl w:val="1"/>
-          <w:numId w:val="2"/>
+          <w:numId w:val="3"/>
         </w:numPr>
         <w:ind w:left="1440" w:hanging="360"/>
       </w:pPr>
@@ -354,7 +354,7 @@
       <w:pPr>
         <w:numPr>
           <w:ilvl w:val="1"/>
-          <w:numId w:val="2"/>
+          <w:numId w:val="3"/>
         </w:numPr>
         <w:ind w:left="1440" w:hanging="360"/>
       </w:pPr>
@@ -369,7 +369,7 @@
       <w:pPr>
         <w:numPr>
           <w:ilvl w:val="1"/>
-          <w:numId w:val="2"/>
+          <w:numId w:val="3"/>
         </w:numPr>
         <w:ind w:left="1440" w:hanging="360"/>
       </w:pPr>
@@ -402,7 +402,7 @@
       <w:pPr>
         <w:numPr>
           <w:ilvl w:val="0"/>
-          <w:numId w:val="2"/>
+          <w:numId w:val="3"/>
         </w:numPr>
         <w:ind w:left="720" w:hanging="360"/>
       </w:pPr>
@@ -417,7 +417,7 @@
       <w:pPr>
         <w:numPr>
           <w:ilvl w:val="1"/>
-          <w:numId w:val="2"/>
+          <w:numId w:val="3"/>
         </w:numPr>
         <w:ind w:left="1440" w:hanging="360"/>
       </w:pPr>
@@ -432,7 +432,7 @@
       <w:pPr>
         <w:numPr>
           <w:ilvl w:val="2"/>
-          <w:numId w:val="2"/>
+          <w:numId w:val="3"/>
         </w:numPr>
         <w:ind w:left="2160" w:hanging="360"/>
       </w:pPr>
@@ -457,7 +457,7 @@
       <w:pPr>
         <w:numPr>
           <w:ilvl w:val="1"/>
-          <w:numId w:val="2"/>
+          <w:numId w:val="3"/>
         </w:numPr>
         <w:ind w:left="1440" w:hanging="360"/>
       </w:pPr>
@@ -472,7 +472,7 @@
       <w:pPr>
         <w:numPr>
           <w:ilvl w:val="2"/>
-          <w:numId w:val="2"/>
+          <w:numId w:val="3"/>
         </w:numPr>
         <w:ind w:left="2160" w:hanging="360"/>
       </w:pPr>
@@ -497,7 +497,7 @@
       <w:pPr>
         <w:numPr>
           <w:ilvl w:val="2"/>
-          <w:numId w:val="2"/>
+          <w:numId w:val="3"/>
         </w:numPr>
         <w:ind w:left="2160" w:hanging="360"/>
       </w:pPr>
@@ -512,7 +512,7 @@
       <w:pPr>
         <w:numPr>
           <w:ilvl w:val="0"/>
-          <w:numId w:val="2"/>
+          <w:numId w:val="3"/>
         </w:numPr>
         <w:ind w:left="720" w:hanging="360"/>
       </w:pPr>
@@ -527,7 +527,7 @@
       <w:pPr>
         <w:numPr>
           <w:ilvl w:val="1"/>
-          <w:numId w:val="2"/>
+          <w:numId w:val="3"/>
         </w:numPr>
         <w:ind w:left="1440" w:hanging="360"/>
       </w:pPr>
@@ -542,7 +542,7 @@
       <w:pPr>
         <w:numPr>
           <w:ilvl w:val="1"/>
-          <w:numId w:val="2"/>
+          <w:numId w:val="3"/>
         </w:numPr>
         <w:ind w:left="1440" w:hanging="360"/>
       </w:pPr>
@@ -557,7 +557,7 @@
       <w:pPr>
         <w:numPr>
           <w:ilvl w:val="1"/>
-          <w:numId w:val="2"/>
+          <w:numId w:val="3"/>
         </w:numPr>
         <w:ind w:left="1440" w:hanging="360"/>
       </w:pPr>
@@ -1065,6 +1065,74 @@
         <w:rPr>
           <w:rtl w:val="0"/>
         </w:rPr>
+      </w:r>
+    </w:p>
+    <w:p>
+      <w:pPr>
+        <w:pStyle w:val="Heading2"/>
+        <w:rPr/>
+      </w:pPr>
+      <w:bookmarkStart w:colFirst="0" w:colLast="0" w:name="_16ydw9hm735y" w:id="1"/>
+      <w:bookmarkEnd w:id="1"/>
+      <w:r>
+        <w:rPr>
+          <w:rtl w:val="0"/>
+        </w:rPr>
+        <w:t xml:space="preserve">Logging into the application</w:t>
+      </w:r>
+    </w:p>
+    <w:p>
+      <w:pPr>
+        <w:numPr>
+          <w:ilvl w:val="0"/>
+          <w:numId w:val="2"/>
+        </w:numPr>
+        <w:ind w:left="720" w:hanging="360"/>
+        <w:rPr>
+          <w:u w:val="none"/>
+        </w:rPr>
+      </w:pPr>
+      <w:r>
+        <w:rPr>
+          <w:rtl w:val="0"/>
+        </w:rPr>
+        <w:t xml:space="preserve">There are two buttons on the login screen for test users. Select one to log into the system.</w:t>
+      </w:r>
+    </w:p>
+    <w:p>
+      <w:pPr>
+        <w:numPr>
+          <w:ilvl w:val="0"/>
+          <w:numId w:val="2"/>
+        </w:numPr>
+        <w:ind w:left="720" w:hanging="360"/>
+        <w:rPr>
+          <w:u w:val="none"/>
+        </w:rPr>
+      </w:pPr>
+      <w:r>
+        <w:rPr>
+          <w:rtl w:val="0"/>
+        </w:rPr>
+        <w:t xml:space="preserve">If you select the login button you will get an error message and will not be logged in</w:t>
+      </w:r>
+    </w:p>
+    <w:p>
+      <w:pPr>
+        <w:numPr>
+          <w:ilvl w:val="0"/>
+          <w:numId w:val="2"/>
+        </w:numPr>
+        <w:ind w:left="720" w:hanging="360"/>
+        <w:rPr>
+          <w:u w:val="none"/>
+        </w:rPr>
+      </w:pPr>
+      <w:r>
+        <w:rPr>
+          <w:rtl w:val="0"/>
+        </w:rPr>
+        <w:t xml:space="preserve">If you select one of the test users the same message will appear but you will be redirected into the application. This is due to the way the login system works. In order to bypass it without input authentication is required to fail first. This feature was added to make it easier for demos and assignment marking</w:t>
       </w:r>
     </w:p>
     <w:sectPr>
@@ -1298,11 +1366,124 @@
       </w:rPr>
     </w:lvl>
   </w:abstractNum>
+  <w:abstractNum w:abstractNumId="3">
+    <w:lvl w:ilvl="0">
+      <w:start w:val="1"/>
+      <w:numFmt w:val="decimal"/>
+      <w:lvlText w:val="%1."/>
+      <w:lvlJc w:val="left"/>
+      <w:pPr>
+        <w:ind w:left="720" w:hanging="360"/>
+      </w:pPr>
+      <w:rPr>
+        <w:u w:val="none"/>
+      </w:rPr>
+    </w:lvl>
+    <w:lvl w:ilvl="1">
+      <w:start w:val="1"/>
+      <w:numFmt w:val="lowerLetter"/>
+      <w:lvlText w:val="%2."/>
+      <w:lvlJc w:val="left"/>
+      <w:pPr>
+        <w:ind w:left="1440" w:hanging="360"/>
+      </w:pPr>
+      <w:rPr>
+        <w:u w:val="none"/>
+      </w:rPr>
+    </w:lvl>
+    <w:lvl w:ilvl="2">
+      <w:start w:val="1"/>
+      <w:numFmt w:val="lowerRoman"/>
+      <w:lvlText w:val="%3."/>
+      <w:lvlJc w:val="right"/>
+      <w:pPr>
+        <w:ind w:left="2160" w:hanging="360"/>
+      </w:pPr>
+      <w:rPr>
+        <w:u w:val="none"/>
+      </w:rPr>
+    </w:lvl>
+    <w:lvl w:ilvl="3">
+      <w:start w:val="1"/>
+      <w:numFmt w:val="decimal"/>
+      <w:lvlText w:val="%4."/>
+      <w:lvlJc w:val="left"/>
+      <w:pPr>
+        <w:ind w:left="2880" w:hanging="360"/>
+      </w:pPr>
+      <w:rPr>
+        <w:u w:val="none"/>
+      </w:rPr>
+    </w:lvl>
+    <w:lvl w:ilvl="4">
+      <w:start w:val="1"/>
+      <w:numFmt w:val="lowerLetter"/>
+      <w:lvlText w:val="%5."/>
+      <w:lvlJc w:val="left"/>
+      <w:pPr>
+        <w:ind w:left="3600" w:hanging="360"/>
+      </w:pPr>
+      <w:rPr>
+        <w:u w:val="none"/>
+      </w:rPr>
+    </w:lvl>
+    <w:lvl w:ilvl="5">
+      <w:start w:val="1"/>
+      <w:numFmt w:val="lowerRoman"/>
+      <w:lvlText w:val="%6."/>
+      <w:lvlJc w:val="right"/>
+      <w:pPr>
+        <w:ind w:left="4320" w:hanging="360"/>
+      </w:pPr>
+      <w:rPr>
+        <w:u w:val="none"/>
+      </w:rPr>
+    </w:lvl>
+    <w:lvl w:ilvl="6">
+      <w:start w:val="1"/>
+      <w:numFmt w:val="decimal"/>
+      <w:lvlText w:val="%7."/>
+      <w:lvlJc w:val="left"/>
+      <w:pPr>
+        <w:ind w:left="5040" w:hanging="360"/>
+      </w:pPr>
+      <w:rPr>
+        <w:u w:val="none"/>
+      </w:rPr>
+    </w:lvl>
+    <w:lvl w:ilvl="7">
+      <w:start w:val="1"/>
+      <w:numFmt w:val="lowerLetter"/>
+      <w:lvlText w:val="%8."/>
+      <w:lvlJc w:val="left"/>
+      <w:pPr>
+        <w:ind w:left="5760" w:hanging="360"/>
+      </w:pPr>
+      <w:rPr>
+        <w:u w:val="none"/>
+      </w:rPr>
+    </w:lvl>
+    <w:lvl w:ilvl="8">
+      <w:start w:val="1"/>
+      <w:numFmt w:val="lowerRoman"/>
+      <w:lvlText w:val="%9."/>
+      <w:lvlJc w:val="right"/>
+      <w:pPr>
+        <w:ind w:left="6480" w:hanging="360"/>
+      </w:pPr>
+      <w:rPr>
+        <w:u w:val="none"/>
+      </w:rPr>
+    </w:lvl>
+  </w:abstractNum>
   <w:num w:numId="1">
     <w:abstractNumId w:val="1"/>
   </w:num>
   <w:num w:numId="2">
     <w:abstractNumId w:val="2"/>
+  </w:num>
+  <w:num w:numId="3">
+    <w:abstractNumId w:val="3"/>
   </w:num>
 </w:numbering>
 </file>

</xml_diff>

<commit_message>
added repo link to aboutus
</commit_message>
<xml_diff>
--- a/Readme.docx
+++ b/Readme.docx
@@ -436,6 +436,36 @@
         </w:numPr>
         <w:ind w:left="2160" w:hanging="360"/>
       </w:pPr>
+      <w:r>
+        <w:rPr>
+          <w:rtl w:val="0"/>
+        </w:rPr>
+        <w:t xml:space="preserve">https://drive.google.com/file/d/1I_waYRzT_jUipw5ZnIaPpt_G2dsozc_W/view?usp=sharing</w:t>
+      </w:r>
+    </w:p>
+    <w:p>
+      <w:pPr>
+        <w:numPr>
+          <w:ilvl w:val="1"/>
+          <w:numId w:val="3"/>
+        </w:numPr>
+        <w:ind w:left="1440" w:hanging="360"/>
+      </w:pPr>
+      <w:r>
+        <w:rPr>
+          <w:rtl w:val="0"/>
+        </w:rPr>
+        <w:t xml:space="preserve">Without dependencies (4 MB)</w:t>
+      </w:r>
+    </w:p>
+    <w:p>
+      <w:pPr>
+        <w:numPr>
+          <w:ilvl w:val="2"/>
+          <w:numId w:val="3"/>
+        </w:numPr>
+        <w:ind w:left="2160" w:hanging="360"/>
+      </w:pPr>
       <w:hyperlink r:id="rId8">
         <w:r>
           <w:rPr>
@@ -443,7 +473,7 @@
             <w:u w:val="single"/>
             <w:rtl w:val="0"/>
           </w:rPr>
-          <w:t xml:space="preserve">https://drive.google.com/file/d/1Ky2SdEYL0_gPOwntVgMVv36najj9WD2g/view?usp=sharing</w:t>
+          <w:t xml:space="preserve">https://drive.google.com/file/d/1MvlQqDlecq42HBY35vXpjb7vyMZ6B6TI/view?usp=sharing</w:t>
         </w:r>
       </w:hyperlink>
       <w:r>
@@ -456,51 +486,11 @@
     <w:p>
       <w:pPr>
         <w:numPr>
-          <w:ilvl w:val="1"/>
-          <w:numId w:val="3"/>
-        </w:numPr>
-        <w:ind w:left="1440" w:hanging="360"/>
-      </w:pPr>
-      <w:r>
-        <w:rPr>
-          <w:rtl w:val="0"/>
-        </w:rPr>
-        <w:t xml:space="preserve">Without dependencies (4 MB)</w:t>
-      </w:r>
-    </w:p>
-    <w:p>
-      <w:pPr>
-        <w:numPr>
           <w:ilvl w:val="2"/>
           <w:numId w:val="3"/>
         </w:numPr>
         <w:ind w:left="2160" w:hanging="360"/>
       </w:pPr>
-      <w:hyperlink r:id="rId9">
-        <w:r>
-          <w:rPr>
-            <w:color w:val="1155cc"/>
-            <w:u w:val="single"/>
-            <w:rtl w:val="0"/>
-          </w:rPr>
-          <w:t xml:space="preserve">https://drive.google.com/open?id=14dW_bOfyUyVprruTwzmY76sza1f7OFpq</w:t>
-        </w:r>
-      </w:hyperlink>
-      <w:r>
-        <w:rPr>
-          <w:rtl w:val="0"/>
-        </w:rPr>
-        <w:t xml:space="preserve"> </w:t>
-      </w:r>
-    </w:p>
-    <w:p>
-      <w:pPr>
-        <w:numPr>
-          <w:ilvl w:val="2"/>
-          <w:numId w:val="3"/>
-        </w:numPr>
-        <w:ind w:left="2160" w:hanging="360"/>
-      </w:pPr>
       <w:r>
         <w:rPr>
           <w:rtl w:val="0"/>
@@ -561,7 +551,7 @@
         </w:numPr>
         <w:ind w:left="1440" w:hanging="360"/>
       </w:pPr>
-      <w:hyperlink r:id="rId10">
+      <w:hyperlink r:id="rId9">
         <w:r>
           <w:rPr>
             <w:color w:val="1155cc"/>
@@ -702,7 +692,7 @@
         </w:rPr>
         <w:t xml:space="preserve">If you don’t have npm installed, download and install it from this url </w:t>
       </w:r>
-      <w:hyperlink r:id="rId11">
+      <w:hyperlink r:id="rId10">
         <w:r>
           <w:rPr>
             <w:i w:val="1"/>
@@ -775,7 +765,7 @@
         </w:rPr>
         <w:t xml:space="preserve">Follow this guide if you get stuck </w:t>
       </w:r>
-      <w:hyperlink r:id="rId12">
+      <w:hyperlink r:id="rId11">
         <w:r>
           <w:rPr>
             <w:i w:val="1"/>
@@ -1040,7 +1030,7 @@
         </w:rPr>
         <w:t xml:space="preserve">If a browser doesn’t open automatically open on and navigate to </w:t>
       </w:r>
-      <w:hyperlink r:id="rId13">
+      <w:hyperlink r:id="rId12">
         <w:r>
           <w:rPr>
             <w:color w:val="1155cc"/>

</xml_diff>